<commit_message>
replaced 3 pics with graph/table
</commit_message>
<xml_diff>
--- a/section2.docx
+++ b/section2.docx
@@ -80,7 +80,7 @@
         </w:p>
       </w:sdtContent>
     </w:sdt>
-    <w:bookmarkStart w:id="43" w:name="data-science"/>
+    <w:bookmarkStart w:id="41" w:name="data-science"/>
     <w:p>
       <w:pPr>
         <w:pStyle w:val="Heading2"/>
@@ -97,240 +97,27 @@
         <w:t xml:space="preserve">Data science combines statistics, maths, specialised programs, AI, ML, etc.. Application of specific principles and analytic techniques to extract information from data used in strategic planning, decision making, etc.</w:t>
       </w:r>
     </w:p>
-    <w:tbl>
-      <w:tblPr>
-        <w:tblStyle w:val="Table"/>
-        <w:tblW w:type="pct" w:w="5000"/>
-        <w:tblLook w:firstRow="0" w:lastRow="0" w:firstColumn="0" w:lastColumn="0" w:noHBand="0" w:noVBand="0" w:val="0000"/>
-        <w:jc w:val="start"/>
-      </w:tblPr>
-      <w:tblGrid>
-        <w:gridCol w:w="7920"/>
-      </w:tblGrid>
-      <w:tr>
-        <w:tc>
-          <w:tcPr/>
-          <w:p>
-            <w:pPr>
-              <w:jc w:val="center"/>
-            </w:pPr>
-            <w:r>
-              <w:drawing>
-                <wp:inline>
-                  <wp:extent cx="5334000" cy="5315857"/>
-                  <wp:effectExtent b="0" l="0" r="0" t="0"/>
-                  <wp:docPr descr="" title="" id="21" name="Picture"/>
-                  <a:graphic>
-                    <a:graphicData uri="http://schemas.openxmlformats.org/drawingml/2006/picture">
-                      <pic:pic>
-                        <pic:nvPicPr>
-                          <pic:cNvPr descr="Picture3.png" id="22" name="Picture"/>
-                          <pic:cNvPicPr>
-                            <a:picLocks noChangeArrowheads="1" noChangeAspect="1"/>
-                          </pic:cNvPicPr>
-                        </pic:nvPicPr>
-                        <pic:blipFill>
-                          <a:blip r:embed="rId20"/>
-                          <a:stretch>
-                            <a:fillRect/>
-                          </a:stretch>
-                        </pic:blipFill>
-                        <pic:spPr bwMode="auto">
-                          <a:xfrm>
-                            <a:off x="0" y="0"/>
-                            <a:ext cx="5334000" cy="5315857"/>
-                          </a:xfrm>
-                          <a:prstGeom prst="rect">
-                            <a:avLst/>
-                          </a:prstGeom>
-                          <a:noFill/>
-                          <a:ln w="9525">
-                            <a:noFill/>
-                            <a:headEnd/>
-                            <a:tailEnd/>
-                          </a:ln>
-                        </pic:spPr>
-                      </pic:pic>
-                    </a:graphicData>
-                  </a:graphic>
-                </wp:inline>
-              </w:drawing>
-            </w:r>
-          </w:p>
-          <w:p>
-            <w:pPr>
-              <w:jc w:val="center"/>
-            </w:pPr>
-            <w:pPr>
-              <w:jc w:val="start"/>
-              <w:spacing w:before="200"/>
-              <w:pStyle w:val="ImageCaption"/>
-            </w:pPr>
-          </w:p>
-        </w:tc>
-      </w:tr>
-    </w:tbl>
-    <w:p>
-      <w:pPr>
-        <w:numPr>
-          <w:ilvl w:val="0"/>
-          <w:numId w:val="1001"/>
-        </w:numPr>
-      </w:pPr>
-      <w:r>
-        <w:rPr>
-          <w:bCs/>
-          <w:b/>
-        </w:rPr>
-        <w:t xml:space="preserve">Handling missing values:</w:t>
-      </w:r>
-      <w:r>
-        <w:t xml:space="preserve"> </w:t>
-      </w:r>
-      <w:r>
-        <w:t xml:space="preserve">If the dataset is large, we can just remove rows with missing data. For smaller datasets, we can substitute it with the mean or average, using df.mean(), or df.fillna(mean),..</w:t>
-      </w:r>
-    </w:p>
-    <w:p>
-      <w:pPr>
-        <w:numPr>
-          <w:ilvl w:val="0"/>
-          <w:numId w:val="1001"/>
-        </w:numPr>
-      </w:pPr>
-      <w:r>
-        <w:rPr>
-          <w:bCs/>
-          <w:b/>
-        </w:rPr>
-        <w:t xml:space="preserve">Handling outliers:</w:t>
-      </w:r>
-      <w:r>
-        <w:t xml:space="preserve"> </w:t>
-      </w:r>
-      <w:r>
-        <w:t xml:space="preserve">if the data has garbage value or has extreme values you can drop it. Otherwise, you can maybe try different models, normalize data or use algorithms that are less affected by it</w:t>
-      </w:r>
-    </w:p>
-    <w:p>
-      <w:pPr>
-        <w:numPr>
-          <w:ilvl w:val="0"/>
-          <w:numId w:val="1001"/>
-        </w:numPr>
-      </w:pPr>
-      <w:r>
-        <w:t xml:space="preserve">Difference between</w:t>
-      </w:r>
-      <w:r>
-        <w:t xml:space="preserve"> </w:t>
-      </w:r>
-      <w:r>
-        <w:rPr>
-          <w:bCs/>
-          <w:b/>
-        </w:rPr>
-        <w:t xml:space="preserve">error terms and residuals:</w:t>
-      </w:r>
-      <w:r>
-        <w:t xml:space="preserve"> </w:t>
-      </w:r>
-      <w:r>
-        <w:t xml:space="preserve">an error term is generally unobservable and a residual is observable and calculable, making it much easier to quantify and visualize. In effect, while an error term represents the way observed data differs from the actual population, a residual represents the way it differs from sample population data. Residuals actually helps us get an accurate estimate of the error.</w:t>
-      </w:r>
-    </w:p>
-    <w:p>
-      <w:pPr>
-        <w:numPr>
-          <w:ilvl w:val="0"/>
-          <w:numId w:val="1001"/>
-        </w:numPr>
-      </w:pPr>
-      <w:r>
-        <w:rPr>
-          <w:bCs/>
-          <w:b/>
-        </w:rPr>
-        <w:t xml:space="preserve">RMSE</w:t>
-      </w:r>
-      <w:r>
-        <w:t xml:space="preserve"> </w:t>
-      </w:r>
-      <w:r>
-        <w:t xml:space="preserve">is used to measure the deviation of the residuals, and MSE is used to find how close is the line to the actual data. Other metrics: MAE (mean absolute error), MAPE (mean absolute percentage error).</w:t>
-      </w:r>
-      <w:r>
-        <w:t xml:space="preserve"> </w:t>
-      </w:r>
-      <w:r>
-        <w:rPr>
-          <w:iCs/>
-          <w:i/>
-        </w:rPr>
-        <w:t xml:space="preserve">from sklearn.metrics import …….</w:t>
-      </w:r>
-    </w:p>
-    <w:p>
-      <w:pPr>
-        <w:numPr>
-          <w:ilvl w:val="0"/>
-          <w:numId w:val="1001"/>
-        </w:numPr>
-      </w:pPr>
-      <w:r>
-        <w:rPr>
-          <w:bCs/>
-          <w:b/>
-        </w:rPr>
-        <w:t xml:space="preserve">Cost vs loss function:</w:t>
-      </w:r>
-      <w:r>
-        <w:t xml:space="preserve"> </w:t>
-      </w:r>
-      <w:r>
-        <w:t xml:space="preserve">loss function refers to the error of one training example, while a cost function calculates the average error across an entire training set</w:t>
-      </w:r>
-    </w:p>
-    <w:p>
-      <w:pPr>
-        <w:numPr>
-          <w:ilvl w:val="0"/>
-          <w:numId w:val="1001"/>
-        </w:numPr>
-      </w:pPr>
-      <w:r>
-        <w:rPr>
-          <w:bCs/>
-          <w:b/>
-        </w:rPr>
-        <w:t xml:space="preserve">Confusion matrix</w:t>
-      </w:r>
-      <w:r>
-        <w:t xml:space="preserve"> </w:t>
-      </w:r>
-      <w:r>
-        <w:t xml:space="preserve">is used to describe the performance of the classification model.</w:t>
-      </w:r>
-      <w:r>
-        <w:t xml:space="preserve"> </w:t>
-      </w:r>
+    <w:p>
+      <w:pPr>
+        <w:pStyle w:val="BodyText"/>
+      </w:pPr>
       <w:r>
         <w:drawing>
           <wp:inline>
-            <wp:extent cx="1866900" cy="1270627"/>
+            <wp:extent cx="5334000" cy="1666875"/>
             <wp:effectExtent b="0" l="0" r="0" t="0"/>
-            <wp:docPr descr="" title="" id="24" name="Picture"/>
+            <wp:docPr descr="" title="" id="21" name="Picture"/>
             <a:graphic>
               <a:graphicData uri="http://schemas.openxmlformats.org/drawingml/2006/picture">
                 <pic:pic>
                   <pic:nvPicPr>
-                    <pic:cNvPr descr="Picture4.png" id="25" name="Picture"/>
+                    <pic:cNvPr descr="section2_files\figure-docx\dot-figure-1.png" id="22" name="Picture"/>
                     <pic:cNvPicPr>
                       <a:picLocks noChangeArrowheads="1" noChangeAspect="1"/>
                     </pic:cNvPicPr>
                   </pic:nvPicPr>
                   <pic:blipFill>
-                    <a:blip r:embed="rId23"/>
+                    <a:blip r:embed="rId20"/>
                     <a:stretch>
                       <a:fillRect/>
                     </a:stretch>
@@ -338,7 +125,7 @@
                   <pic:spPr bwMode="auto">
                     <a:xfrm>
                       <a:off x="0" y="0"/>
-                      <a:ext cx="1866900" cy="1270627"/>
+                      <a:ext cx="5334000" cy="1666875"/>
                     </a:xfrm>
                     <a:prstGeom prst="rect">
                       <a:avLst/>
@@ -357,6 +144,291 @@
         </w:drawing>
       </w:r>
     </w:p>
+    <w:p>
+      <w:pPr>
+        <w:pStyle w:val="BodyText"/>
+      </w:pPr>
+      <w:r>
+        <w:br/>
+      </w:r>
+    </w:p>
+    <w:p>
+      <w:pPr>
+        <w:numPr>
+          <w:ilvl w:val="0"/>
+          <w:numId w:val="1001"/>
+        </w:numPr>
+      </w:pPr>
+      <w:r>
+        <w:rPr>
+          <w:bCs/>
+          <w:b/>
+        </w:rPr>
+        <w:t xml:space="preserve">Handling missing values:</w:t>
+      </w:r>
+      <w:r>
+        <w:t xml:space="preserve"> </w:t>
+      </w:r>
+      <w:r>
+        <w:t xml:space="preserve">If the dataset is large, we can just remove rows with missing data. For smaller datasets, we can substitute it with the mean or average, using df.mean(), or df.fillna(mean),..</w:t>
+      </w:r>
+    </w:p>
+    <w:p>
+      <w:pPr>
+        <w:numPr>
+          <w:ilvl w:val="0"/>
+          <w:numId w:val="1001"/>
+        </w:numPr>
+      </w:pPr>
+      <w:r>
+        <w:rPr>
+          <w:bCs/>
+          <w:b/>
+        </w:rPr>
+        <w:t xml:space="preserve">Handling outliers:</w:t>
+      </w:r>
+      <w:r>
+        <w:t xml:space="preserve"> </w:t>
+      </w:r>
+      <w:r>
+        <w:t xml:space="preserve">if the data has garbage value or has extreme values you can drop it. Otherwise, you can maybe try different models, normalize data or use algorithms that are less affected by it</w:t>
+      </w:r>
+    </w:p>
+    <w:p>
+      <w:pPr>
+        <w:numPr>
+          <w:ilvl w:val="0"/>
+          <w:numId w:val="1001"/>
+        </w:numPr>
+      </w:pPr>
+      <w:r>
+        <w:t xml:space="preserve">Difference between</w:t>
+      </w:r>
+      <w:r>
+        <w:t xml:space="preserve"> </w:t>
+      </w:r>
+      <w:r>
+        <w:rPr>
+          <w:bCs/>
+          <w:b/>
+        </w:rPr>
+        <w:t xml:space="preserve">error terms and residuals:</w:t>
+      </w:r>
+      <w:r>
+        <w:t xml:space="preserve"> </w:t>
+      </w:r>
+      <w:r>
+        <w:t xml:space="preserve">an error term is generally unobservable and a residual is observable and calculable, making it much easier to quantify and visualize. In effect, while an error term represents the way observed data differs from the actual population, a residual represents the way it differs from sample population data. Residuals actually helps us get an accurate estimate of the error.</w:t>
+      </w:r>
+    </w:p>
+    <w:p>
+      <w:pPr>
+        <w:numPr>
+          <w:ilvl w:val="0"/>
+          <w:numId w:val="1001"/>
+        </w:numPr>
+      </w:pPr>
+      <w:r>
+        <w:rPr>
+          <w:bCs/>
+          <w:b/>
+        </w:rPr>
+        <w:t xml:space="preserve">RMSE</w:t>
+      </w:r>
+      <w:r>
+        <w:t xml:space="preserve"> </w:t>
+      </w:r>
+      <w:r>
+        <w:t xml:space="preserve">is used to measure the deviation of the residuals, and MSE is used to find how close is the line to the actual data. Other metrics: MAE (mean absolute error), MAPE (mean absolute percentage error).</w:t>
+      </w:r>
+      <w:r>
+        <w:t xml:space="preserve"> </w:t>
+      </w:r>
+      <w:r>
+        <w:rPr>
+          <w:iCs/>
+          <w:i/>
+        </w:rPr>
+        <w:t xml:space="preserve">from sklearn.metrics import …….</w:t>
+      </w:r>
+    </w:p>
+    <w:p>
+      <w:pPr>
+        <w:numPr>
+          <w:ilvl w:val="0"/>
+          <w:numId w:val="1001"/>
+        </w:numPr>
+      </w:pPr>
+      <w:r>
+        <w:rPr>
+          <w:bCs/>
+          <w:b/>
+        </w:rPr>
+        <w:t xml:space="preserve">Cost vs loss function:</w:t>
+      </w:r>
+      <w:r>
+        <w:t xml:space="preserve"> </w:t>
+      </w:r>
+      <w:r>
+        <w:t xml:space="preserve">loss function refers to the error of one training example, while a cost function calculates the average error across an entire training set</w:t>
+      </w:r>
+    </w:p>
+    <w:p>
+      <w:pPr>
+        <w:numPr>
+          <w:ilvl w:val="0"/>
+          <w:numId w:val="1001"/>
+        </w:numPr>
+      </w:pPr>
+      <w:r>
+        <w:rPr>
+          <w:bCs/>
+          <w:b/>
+        </w:rPr>
+        <w:t xml:space="preserve">Confusion matrix</w:t>
+      </w:r>
+      <w:r>
+        <w:t xml:space="preserve"> </w:t>
+      </w:r>
+      <w:r>
+        <w:t xml:space="preserve">is used to describe the performance of the classification model.</w:t>
+      </w:r>
+    </w:p>
+    <w:tbl>
+      <w:tblPr>
+        <w:tblStyle w:val="Table"/>
+        <w:tblW w:type="auto" w:w="0"/>
+        <w:tblLook w:firstRow="1" w:lastRow="0" w:firstColumn="0" w:lastColumn="0" w:noHBand="0" w:noVBand="0" w:val="0020"/>
+        <w:jc w:val="start"/>
+        <w:tblInd w:w="720" w:type="dxa"/>
+      </w:tblPr>
+      <w:tblGrid>
+        <w:gridCol w:w="2640"/>
+        <w:gridCol w:w="2640"/>
+        <w:gridCol w:w="2640"/>
+      </w:tblGrid>
+      <w:tr>
+        <w:trPr>
+          <w:tblHeader w:val="true"/>
+        </w:trPr>
+        <w:tc>
+          <w:tcPr/>
+          <w:p>
+            <w:pPr>
+              <w:pStyle w:val="Compact"/>
+            </w:pPr>
+          </w:p>
+        </w:tc>
+        <w:tc>
+          <w:tcPr/>
+          <w:p>
+            <w:pPr>
+              <w:pStyle w:val="Compact"/>
+              <w:jc w:val="center"/>
+            </w:pPr>
+            <w:r>
+              <w:t xml:space="preserve">Actual Positive</w:t>
+            </w:r>
+          </w:p>
+        </w:tc>
+        <w:tc>
+          <w:tcPr/>
+          <w:p>
+            <w:pPr>
+              <w:pStyle w:val="Compact"/>
+              <w:jc w:val="center"/>
+            </w:pPr>
+            <w:r>
+              <w:t xml:space="preserve">Actual Negative</w:t>
+            </w:r>
+          </w:p>
+        </w:tc>
+      </w:tr>
+      <w:tr>
+        <w:tc>
+          <w:tcPr/>
+          <w:p>
+            <w:pPr>
+              <w:pStyle w:val="Compact"/>
+              <w:jc w:val="center"/>
+            </w:pPr>
+            <w:r>
+              <w:rPr>
+                <w:bCs/>
+                <w:b/>
+              </w:rPr>
+              <w:t xml:space="preserve">Predicted Positive</w:t>
+            </w:r>
+          </w:p>
+        </w:tc>
+        <w:tc>
+          <w:tcPr/>
+          <w:p>
+            <w:pPr>
+              <w:pStyle w:val="Compact"/>
+              <w:jc w:val="center"/>
+            </w:pPr>
+            <w:r>
+              <w:t xml:space="preserve">True Positive</w:t>
+            </w:r>
+          </w:p>
+        </w:tc>
+        <w:tc>
+          <w:tcPr/>
+          <w:p>
+            <w:pPr>
+              <w:pStyle w:val="Compact"/>
+              <w:jc w:val="center"/>
+            </w:pPr>
+            <w:r>
+              <w:t xml:space="preserve">False Positive</w:t>
+            </w:r>
+          </w:p>
+        </w:tc>
+      </w:tr>
+      <w:tr>
+        <w:tc>
+          <w:tcPr/>
+          <w:p>
+            <w:pPr>
+              <w:pStyle w:val="Compact"/>
+              <w:jc w:val="center"/>
+            </w:pPr>
+            <w:r>
+              <w:rPr>
+                <w:bCs/>
+                <w:b/>
+              </w:rPr>
+              <w:t xml:space="preserve">Predicted Negative</w:t>
+            </w:r>
+          </w:p>
+        </w:tc>
+        <w:tc>
+          <w:tcPr/>
+          <w:p>
+            <w:pPr>
+              <w:pStyle w:val="Compact"/>
+              <w:jc w:val="center"/>
+            </w:pPr>
+            <w:r>
+              <w:t xml:space="preserve">False Negative</w:t>
+            </w:r>
+          </w:p>
+        </w:tc>
+        <w:tc>
+          <w:tcPr/>
+          <w:p>
+            <w:pPr>
+              <w:pStyle w:val="Compact"/>
+              <w:jc w:val="center"/>
+            </w:pPr>
+            <w:r>
+              <w:t xml:space="preserve">True Negative</w:t>
+            </w:r>
+          </w:p>
+        </w:tc>
+      </w:tr>
+    </w:tbl>
     <w:p>
       <w:pPr>
         <w:numPr>
@@ -575,7 +647,7 @@
         <w:t xml:space="preserve">is the probability that the prediction is true. It represents the tradeoff between false positives and false negatives. Normally, the cut-off will be on 0.5 (random) but you can increase it. All predicted outcome with a probability above it will be classified in the first class and the other in the second class.</w:t>
       </w:r>
     </w:p>
-    <w:bookmarkStart w:id="32" w:name="statistics"/>
+    <w:bookmarkStart w:id="29" w:name="statistics"/>
     <w:p>
       <w:pPr>
         <w:pStyle w:val="Heading3"/>
@@ -1164,18 +1236,18 @@
                 <wp:inline>
                   <wp:extent cx="3599848" cy="2704698"/>
                   <wp:effectExtent b="0" l="0" r="0" t="0"/>
-                  <wp:docPr descr="" title="" id="27" name="Picture"/>
+                  <wp:docPr descr="" title="" id="24" name="Picture"/>
                   <a:graphic>
                     <a:graphicData uri="http://schemas.openxmlformats.org/drawingml/2006/picture">
                       <pic:pic>
                         <pic:nvPicPr>
-                          <pic:cNvPr descr="Picture5.png" id="28" name="Picture"/>
+                          <pic:cNvPr descr="Picture5.png" id="25" name="Picture"/>
                           <pic:cNvPicPr>
                             <a:picLocks noChangeArrowheads="1" noChangeAspect="1"/>
                           </pic:cNvPicPr>
                         </pic:nvPicPr>
                         <pic:blipFill>
-                          <a:blip r:embed="rId26"/>
+                          <a:blip r:embed="rId23"/>
                           <a:stretch>
                             <a:fillRect/>
                           </a:stretch>
@@ -1655,18 +1727,18 @@
           <wp:inline>
             <wp:extent cx="5334000" cy="3403600"/>
             <wp:effectExtent b="0" l="0" r="0" t="0"/>
-            <wp:docPr descr="" title="" id="30" name="Picture"/>
+            <wp:docPr descr="" title="" id="27" name="Picture"/>
             <a:graphic>
               <a:graphicData uri="http://schemas.openxmlformats.org/drawingml/2006/picture">
                 <pic:pic>
                   <pic:nvPicPr>
-                    <pic:cNvPr descr="Picture7.png" id="31" name="Picture"/>
+                    <pic:cNvPr descr="Picture7.png" id="28" name="Picture"/>
                     <pic:cNvPicPr>
                       <a:picLocks noChangeArrowheads="1" noChangeAspect="1"/>
                     </pic:cNvPicPr>
                   </pic:nvPicPr>
                   <pic:blipFill>
-                    <a:blip r:embed="rId29"/>
+                    <a:blip r:embed="rId26"/>
                     <a:stretch>
                       <a:fillRect/>
                     </a:stretch>
@@ -2275,8 +2347,8 @@
         <w:t xml:space="preserve">is a mathematical method for evaluating how well a model fits the data it was generated from. In statistics, it is used to compare different possible models (model selection). Lower AIC scores are better!</w:t>
       </w:r>
     </w:p>
-    <w:bookmarkEnd w:id="32"/>
-    <w:bookmarkStart w:id="35" w:name="time-series-analysis"/>
+    <w:bookmarkEnd w:id="29"/>
+    <w:bookmarkStart w:id="32" w:name="time-series-analysis"/>
     <w:p>
       <w:pPr>
         <w:pStyle w:val="Heading3"/>
@@ -3085,7 +3157,7 @@
         <w:t xml:space="preserve">Stationarity of time series can be inspected with ACF plot (along with ADF test). In case the autocorrelations are positive for multiple lags, the series requires further differencing; but if lag 1 autocorrelated itself pretty negatively, then the series is possibly over-differenced</w:t>
       </w:r>
     </w:p>
-    <w:bookmarkStart w:id="34" w:name="models"/>
+    <w:bookmarkStart w:id="31" w:name="models"/>
     <w:p>
       <w:pPr>
         <w:pStyle w:val="Heading4"/>
@@ -3570,7 +3642,7 @@
         <w:t xml:space="preserve">Pro tip: if data shows exponential trend you can do a log transform before applying a model, then later apply inverse transformation (exponential function)</w:t>
       </w:r>
     </w:p>
-    <w:bookmarkStart w:id="33" w:name="useful-tipsfunctions"/>
+    <w:bookmarkStart w:id="30" w:name="useful-tipsfunctions"/>
     <w:p>
       <w:pPr>
         <w:pStyle w:val="Heading5"/>
@@ -3601,10 +3673,10 @@
         <w:t xml:space="preserve">pandas.tseries.offsets.DateOffset</w:t>
       </w:r>
     </w:p>
-    <w:bookmarkEnd w:id="33"/>
-    <w:bookmarkEnd w:id="34"/>
-    <w:bookmarkEnd w:id="35"/>
-    <w:bookmarkStart w:id="41" w:name="machine-learning"/>
+    <w:bookmarkEnd w:id="30"/>
+    <w:bookmarkEnd w:id="31"/>
+    <w:bookmarkEnd w:id="32"/>
+    <w:bookmarkStart w:id="39" w:name="machine-learning"/>
     <w:p>
       <w:pPr>
         <w:pStyle w:val="Heading3"/>
@@ -3770,7 +3842,7 @@
         <w:t xml:space="preserve">test set is used to evaluate the performance of the trained model, and the validation set is part of the training set that is used to select parameters for avoiding model overfitting. (80% training, 10% validation, 10% test)</w:t>
       </w:r>
     </w:p>
-    <w:bookmarkStart w:id="36" w:name="regression-and-classification-algorithms"/>
+    <w:bookmarkStart w:id="33" w:name="regression-and-classification-algorithms"/>
     <w:p>
       <w:pPr>
         <w:pStyle w:val="Heading4"/>
@@ -4648,8 +4720,8 @@
         <w:t xml:space="preserve">number of trees</w:t>
       </w:r>
     </w:p>
-    <w:bookmarkEnd w:id="36"/>
-    <w:bookmarkStart w:id="40" w:name="tuning-model-parameters-evaluation"/>
+    <w:bookmarkEnd w:id="33"/>
+    <w:bookmarkStart w:id="38" w:name="tuning-model-parameters-evaluation"/>
     <w:p>
       <w:pPr>
         <w:pStyle w:val="Heading4"/>
@@ -4726,6 +4798,7 @@
           <w:ilvl w:val="0"/>
           <w:numId w:val="1024"/>
         </w:numPr>
+        <w:pStyle w:val="Compact"/>
       </w:pPr>
       <w:r>
         <w:t xml:space="preserve">Dimensionality reduction helps in compressing data and removing redundant features.</w:t>
@@ -4747,130 +4820,152 @@
         <w:t xml:space="preserve">is the method of reducing the input variable to your model by using only relevant data and getting rid of noise in data.</w:t>
       </w:r>
     </w:p>
-    <w:tbl>
-      <w:tblPr>
-        <w:tblStyle w:val="Table"/>
-        <w:tblW w:type="pct" w:w="5000"/>
-        <w:tblLook w:firstRow="0" w:lastRow="0" w:firstColumn="0" w:lastColumn="0" w:noHBand="0" w:noVBand="0" w:val="0000"/>
-        <w:jc w:val="start"/>
-        <w:tblInd w:w="720" w:type="dxa"/>
-      </w:tblPr>
-      <w:tblGrid>
-        <w:gridCol w:w="7920"/>
-      </w:tblGrid>
-      <w:tr>
-        <w:tc>
-          <w:tcPr/>
-          <w:p>
-            <w:pPr>
-              <w:jc w:val="center"/>
-            </w:pPr>
-            <w:r>
-              <w:drawing>
-                <wp:inline>
-                  <wp:extent cx="3214837" cy="1463040"/>
-                  <wp:effectExtent b="0" l="0" r="0" t="0"/>
-                  <wp:docPr descr="" title="" id="38" name="Picture"/>
-                  <a:graphic>
-                    <a:graphicData uri="http://schemas.openxmlformats.org/drawingml/2006/picture">
-                      <pic:pic>
-                        <pic:nvPicPr>
-                          <pic:cNvPr descr="Picture8.png" id="39" name="Picture"/>
-                          <pic:cNvPicPr>
-                            <a:picLocks noChangeArrowheads="1" noChangeAspect="1"/>
-                          </pic:cNvPicPr>
-                        </pic:nvPicPr>
-                        <pic:blipFill>
-                          <a:blip r:embed="rId37"/>
-                          <a:stretch>
-                            <a:fillRect/>
-                          </a:stretch>
-                        </pic:blipFill>
-                        <pic:spPr bwMode="auto">
-                          <a:xfrm>
-                            <a:off x="0" y="0"/>
-                            <a:ext cx="3214837" cy="1463040"/>
-                          </a:xfrm>
-                          <a:prstGeom prst="rect">
-                            <a:avLst/>
-                          </a:prstGeom>
-                          <a:noFill/>
-                          <a:ln w="9525">
-                            <a:noFill/>
-                            <a:headEnd/>
-                            <a:tailEnd/>
-                          </a:ln>
-                        </pic:spPr>
-                      </pic:pic>
-                    </a:graphicData>
-                  </a:graphic>
-                </wp:inline>
-              </w:drawing>
-            </w:r>
-          </w:p>
-          <w:p>
-            <w:pPr>
-              <w:jc w:val="center"/>
-            </w:pPr>
-            <w:pPr>
-              <w:jc w:val="start"/>
-              <w:spacing w:before="200"/>
-              <w:pStyle w:val="ImageCaption"/>
-            </w:pPr>
-          </w:p>
-        </w:tc>
-      </w:tr>
-    </w:tbl>
-    <w:p>
-      <w:pPr>
-        <w:numPr>
-          <w:ilvl w:val="1"/>
+    <w:bookmarkStart w:id="37" w:name="feature-selection"/>
+    <w:p>
+      <w:pPr>
+        <w:pStyle w:val="FirstParagraph"/>
+      </w:pPr>
+      <w:r>
+        <w:drawing>
+          <wp:inline>
+            <wp:extent cx="3657600" cy="1828800"/>
+            <wp:effectExtent b="0" l="0" r="0" t="0"/>
+            <wp:docPr descr="" title="" id="35" name="Picture"/>
+            <a:graphic>
+              <a:graphicData uri="http://schemas.openxmlformats.org/drawingml/2006/picture">
+                <pic:pic>
+                  <pic:nvPicPr>
+                    <pic:cNvPr descr="section2_files\figure-docx\dot-figure-2.png" id="36" name="Picture"/>
+                    <pic:cNvPicPr>
+                      <a:picLocks noChangeArrowheads="1" noChangeAspect="1"/>
+                    </pic:cNvPicPr>
+                  </pic:nvPicPr>
+                  <pic:blipFill>
+                    <a:blip r:embed="rId34"/>
+                    <a:stretch>
+                      <a:fillRect/>
+                    </a:stretch>
+                  </pic:blipFill>
+                  <pic:spPr bwMode="auto">
+                    <a:xfrm>
+                      <a:off x="0" y="0"/>
+                      <a:ext cx="3657600" cy="1828800"/>
+                    </a:xfrm>
+                    <a:prstGeom prst="rect">
+                      <a:avLst/>
+                    </a:prstGeom>
+                    <a:noFill/>
+                    <a:ln w="9525">
+                      <a:noFill/>
+                      <a:headEnd/>
+                      <a:tailEnd/>
+                    </a:ln>
+                  </pic:spPr>
+                </pic:pic>
+              </a:graphicData>
+            </a:graphic>
+          </wp:inline>
+        </w:drawing>
+      </w:r>
+    </w:p>
+    <w:bookmarkEnd w:id="37"/>
+    <w:p>
+      <w:pPr>
+        <w:pStyle w:val="BodyText"/>
+      </w:pPr>
+      <w:r>
+        <w:br/>
+      </w:r>
+      <m:oMath>
+        <m:r>
+          <m:t> </m:t>
+        </m:r>
+        <m:r>
+          <m:t> </m:t>
+        </m:r>
+        <m:r>
+          <m:t> </m:t>
+        </m:r>
+        <m:r>
+          <m:t> </m:t>
+        </m:r>
+        <m:r>
+          <m:t> </m:t>
+        </m:r>
+        <m:r>
+          <m:t> </m:t>
+        </m:r>
+        <m:r>
+          <m:t> </m:t>
+        </m:r>
+        <m:r>
+          <m:t> </m:t>
+        </m:r>
+      </m:oMath>
+      <w:r>
+        <w:t xml:space="preserve">- Filter method: features are dropped based on their relation to the output, or how they are correlating to the output</w:t>
+      </w:r>
+    </w:p>
+    <w:p>
+      <w:pPr>
+        <w:pStyle w:val="BodyText"/>
+      </w:pPr>
+      <m:oMath>
+        <m:r>
+          <m:t> </m:t>
+        </m:r>
+        <m:r>
+          <m:t> </m:t>
+        </m:r>
+        <m:r>
+          <m:t> </m:t>
+        </m:r>
+        <m:r>
+          <m:t> </m:t>
+        </m:r>
+        <m:r>
+          <m:t> </m:t>
+        </m:r>
+        <m:r>
+          <m:t> </m:t>
+        </m:r>
+        <m:r>
+          <m:t> </m:t>
+        </m:r>
+        <m:r>
+          <m:t> </m:t>
+        </m:r>
+      </m:oMath>
+      <w:r>
+        <w:t xml:space="preserve">- Wrapper method: we split our data into subsets and train a model using this. Based on the output of the model, we add and subtract features and train the model again. It forms the subsets using a greedy approach and evaluates the accuracy of all the possible combinations of features.</w:t>
+      </w:r>
+    </w:p>
+    <w:p>
+      <w:pPr>
+        <w:numPr>
+          <w:ilvl w:val="0"/>
           <w:numId w:val="1025"/>
         </w:numPr>
-        <w:pStyle w:val="Compact"/>
-      </w:pPr>
-      <w:r>
-        <w:t xml:space="preserve">Filter method: features are dropped based on their relation to the output, or how they are correlating to the output</w:t>
-      </w:r>
-    </w:p>
-    <w:p>
-      <w:pPr>
-        <w:numPr>
-          <w:ilvl w:val="1"/>
+      </w:pPr>
+      <w:r>
+        <w:rPr>
+          <w:bCs/>
+          <w:b/>
+        </w:rPr>
+        <w:t xml:space="preserve">Multicollinearity</w:t>
+      </w:r>
+      <w:r>
+        <w:t xml:space="preserve"> </w:t>
+      </w:r>
+      <w:r>
+        <w:t xml:space="preserve">is reflected in the model when independent variables in a multiple regression model are deduced to possess high correlations with each other. It can be overcomed by removing a few highly correlated variables from the equation.</w:t>
+      </w:r>
+    </w:p>
+    <w:p>
+      <w:pPr>
+        <w:numPr>
+          <w:ilvl w:val="0"/>
           <w:numId w:val="1025"/>
-        </w:numPr>
-        <w:pStyle w:val="Compact"/>
-      </w:pPr>
-      <w:r>
-        <w:t xml:space="preserve">Wrapper method: we split our data into subsets and train a model using this. Based on the output of th emodel, we add and subtract features and train the model again. It forms the subsets using a greedy approach and evaluates the accuracy of all the possible combinations of features.</w:t>
-      </w:r>
-    </w:p>
-    <w:p>
-      <w:pPr>
-        <w:numPr>
-          <w:ilvl w:val="0"/>
-          <w:numId w:val="1000"/>
-        </w:numPr>
-      </w:pPr>
-      <w:r>
-        <w:rPr>
-          <w:bCs/>
-          <w:b/>
-        </w:rPr>
-        <w:t xml:space="preserve">Multicollinearity</w:t>
-      </w:r>
-      <w:r>
-        <w:t xml:space="preserve"> </w:t>
-      </w:r>
-      <w:r>
-        <w:t xml:space="preserve">is reflected in the model when independent variables in a multiple regression model are deduced to possess high correlations with each other. It can be overcomed by removing a few highly correlated variables from the equation.</w:t>
-      </w:r>
-    </w:p>
-    <w:p>
-      <w:pPr>
-        <w:numPr>
-          <w:ilvl w:val="0"/>
-          <w:numId w:val="1024"/>
         </w:numPr>
       </w:pPr>
       <w:r>
@@ -4920,7 +5015,7 @@
       <w:pPr>
         <w:numPr>
           <w:ilvl w:val="0"/>
-          <w:numId w:val="1024"/>
+          <w:numId w:val="1025"/>
         </w:numPr>
       </w:pPr>
       <w:r>
@@ -4941,7 +5036,7 @@
       <w:pPr>
         <w:numPr>
           <w:ilvl w:val="0"/>
-          <w:numId w:val="1024"/>
+          <w:numId w:val="1025"/>
         </w:numPr>
       </w:pPr>
       <w:r>
@@ -5015,7 +5110,7 @@
       <w:pPr>
         <w:numPr>
           <w:ilvl w:val="0"/>
-          <w:numId w:val="1024"/>
+          <w:numId w:val="1025"/>
         </w:numPr>
       </w:pPr>
       <w:r>
@@ -5036,7 +5131,7 @@
       <w:pPr>
         <w:numPr>
           <w:ilvl w:val="0"/>
-          <w:numId w:val="1024"/>
+          <w:numId w:val="1025"/>
         </w:numPr>
       </w:pPr>
       <w:r>
@@ -5231,127 +5326,127 @@
         <w:t xml:space="preserve">a small number/batch of training samples is used for computation</w:t>
       </w:r>
     </w:p>
+    <w:bookmarkEnd w:id="38"/>
+    <w:bookmarkEnd w:id="39"/>
+    <w:bookmarkStart w:id="40" w:name="deep-learning"/>
+    <w:p>
+      <w:pPr>
+        <w:pStyle w:val="Heading3"/>
+      </w:pPr>
+      <w:r>
+        <w:t xml:space="preserve">Deep learning</w:t>
+      </w:r>
+    </w:p>
+    <w:p>
+      <w:pPr>
+        <w:pStyle w:val="FirstParagraph"/>
+      </w:pPr>
+      <w:r>
+        <w:t xml:space="preserve">Deep learning is an advanced version of neural networks (NNs with more than three layers) to make the machines learn from data.</w:t>
+      </w:r>
+    </w:p>
+    <w:p>
+      <w:pPr>
+        <w:numPr>
+          <w:ilvl w:val="0"/>
+          <w:numId w:val="1029"/>
+        </w:numPr>
+        <w:pStyle w:val="Compact"/>
+      </w:pPr>
+      <w:r>
+        <w:rPr>
+          <w:bCs/>
+          <w:b/>
+        </w:rPr>
+        <w:t xml:space="preserve">RNN</w:t>
+      </w:r>
+      <w:r>
+        <w:t xml:space="preserve"> </w:t>
+      </w:r>
+      <w:r>
+        <w:t xml:space="preserve">(reccurent neural network) is an algorithm that uses sequential data (i.e. data that are ordered into sequences) such as timeseries, stock market, temperature, etc.</w:t>
+      </w:r>
+    </w:p>
+    <w:p>
+      <w:pPr>
+        <w:numPr>
+          <w:ilvl w:val="0"/>
+          <w:numId w:val="1029"/>
+        </w:numPr>
+        <w:pStyle w:val="Compact"/>
+      </w:pPr>
+      <w:r>
+        <w:rPr>
+          <w:bCs/>
+          <w:b/>
+        </w:rPr>
+        <w:t xml:space="preserve">NLP</w:t>
+      </w:r>
+      <w:r>
+        <w:t xml:space="preserve"> </w:t>
+      </w:r>
+      <w:r>
+        <w:t xml:space="preserve">(natural language processing) deals with the study of how computers learn a massive amount of textual data through programming</w:t>
+      </w:r>
+    </w:p>
+    <w:p>
+      <w:pPr>
+        <w:numPr>
+          <w:ilvl w:val="0"/>
+          <w:numId w:val="1029"/>
+        </w:numPr>
+        <w:pStyle w:val="Compact"/>
+      </w:pPr>
+      <w:r>
+        <w:rPr>
+          <w:bCs/>
+          <w:b/>
+        </w:rPr>
+        <w:t xml:space="preserve">Batch normalization</w:t>
+      </w:r>
+      <w:r>
+        <w:t xml:space="preserve"> </w:t>
+      </w:r>
+      <w:r>
+        <w:t xml:space="preserve">is a technique for training very deep neural networks that standardize the inputs to a layer for each mini-batch. This has the effect of stabilizing the learning process and dramatically reducing the number of training epochs required to train deep networks. After this, model is less sensitive to hyperparameter tuning, high learning rates become acceptable (which results in faster training of the model), weight initialization becomes an easy task,..</w:t>
+      </w:r>
+    </w:p>
+    <w:p>
+      <w:pPr>
+        <w:numPr>
+          <w:ilvl w:val="0"/>
+          <w:numId w:val="1029"/>
+        </w:numPr>
+        <w:pStyle w:val="Compact"/>
+      </w:pPr>
+      <w:r>
+        <w:t xml:space="preserve">A perceptron** is the simplest NN that contains a single neuron that performs 2 functions. The first function is to perform the weighted sum of all the inputs and the second is an activation function</w:t>
+      </w:r>
+    </w:p>
+    <w:p>
+      <w:pPr>
+        <w:numPr>
+          <w:ilvl w:val="0"/>
+          <w:numId w:val="1029"/>
+        </w:numPr>
+        <w:pStyle w:val="Compact"/>
+      </w:pPr>
+      <w:r>
+        <w:rPr>
+          <w:bCs/>
+          <w:b/>
+        </w:rPr>
+        <w:t xml:space="preserve">Autoencoders</w:t>
+      </w:r>
+      <w:r>
+        <w:t xml:space="preserve"> </w:t>
+      </w:r>
+      <w:r>
+        <w:t xml:space="preserve">are learning networks which transform inputs into outputs with minimum possible errors. Can be used in anomaly detection.</w:t>
+      </w:r>
+    </w:p>
     <w:bookmarkEnd w:id="40"/>
     <w:bookmarkEnd w:id="41"/>
-    <w:bookmarkStart w:id="42" w:name="deep-learning"/>
-    <w:p>
-      <w:pPr>
-        <w:pStyle w:val="Heading3"/>
-      </w:pPr>
-      <w:r>
-        <w:t xml:space="preserve">Deep learning</w:t>
-      </w:r>
-    </w:p>
-    <w:p>
-      <w:pPr>
-        <w:pStyle w:val="FirstParagraph"/>
-      </w:pPr>
-      <w:r>
-        <w:t xml:space="preserve">Deep learning is an advanced version of neural networks (NNs with more than three layers) to make the machines learn from data.</w:t>
-      </w:r>
-    </w:p>
-    <w:p>
-      <w:pPr>
-        <w:numPr>
-          <w:ilvl w:val="0"/>
-          <w:numId w:val="1029"/>
-        </w:numPr>
-        <w:pStyle w:val="Compact"/>
-      </w:pPr>
-      <w:r>
-        <w:rPr>
-          <w:bCs/>
-          <w:b/>
-        </w:rPr>
-        <w:t xml:space="preserve">RNN</w:t>
-      </w:r>
-      <w:r>
-        <w:t xml:space="preserve"> </w:t>
-      </w:r>
-      <w:r>
-        <w:t xml:space="preserve">(reccurent neural network) is an algorithm that uses sequential data (i.e. data that are ordered into sequences) such as timeseries, stock market, temperature, etc.</w:t>
-      </w:r>
-    </w:p>
-    <w:p>
-      <w:pPr>
-        <w:numPr>
-          <w:ilvl w:val="0"/>
-          <w:numId w:val="1029"/>
-        </w:numPr>
-        <w:pStyle w:val="Compact"/>
-      </w:pPr>
-      <w:r>
-        <w:rPr>
-          <w:bCs/>
-          <w:b/>
-        </w:rPr>
-        <w:t xml:space="preserve">NLP</w:t>
-      </w:r>
-      <w:r>
-        <w:t xml:space="preserve"> </w:t>
-      </w:r>
-      <w:r>
-        <w:t xml:space="preserve">(natural language processing) deals with the study of how computers learn a massive amount of textual data through programming</w:t>
-      </w:r>
-    </w:p>
-    <w:p>
-      <w:pPr>
-        <w:numPr>
-          <w:ilvl w:val="0"/>
-          <w:numId w:val="1029"/>
-        </w:numPr>
-        <w:pStyle w:val="Compact"/>
-      </w:pPr>
-      <w:r>
-        <w:rPr>
-          <w:bCs/>
-          <w:b/>
-        </w:rPr>
-        <w:t xml:space="preserve">Batch normalization</w:t>
-      </w:r>
-      <w:r>
-        <w:t xml:space="preserve"> </w:t>
-      </w:r>
-      <w:r>
-        <w:t xml:space="preserve">is a technique for training very deep neural networks that standardize the inputs to a layer for each mini-batch. This has the effect of stabilizing the learning process and dramatically reducing the number of training epochs required to train deep networks. After this, model is less sensitive to hyperparameter tuning, high learning rates become acceptable (which results in faster training of the model), weight initialization becomes an easy task,..</w:t>
-      </w:r>
-    </w:p>
-    <w:p>
-      <w:pPr>
-        <w:numPr>
-          <w:ilvl w:val="0"/>
-          <w:numId w:val="1029"/>
-        </w:numPr>
-        <w:pStyle w:val="Compact"/>
-      </w:pPr>
-      <w:r>
-        <w:t xml:space="preserve">A perceptron** is the simplest NN that contains a single neuron that performs 2 functions. The first function is to perform the weighted sum of all the inputs and the second is an activation function</w:t>
-      </w:r>
-    </w:p>
-    <w:p>
-      <w:pPr>
-        <w:numPr>
-          <w:ilvl w:val="0"/>
-          <w:numId w:val="1029"/>
-        </w:numPr>
-        <w:pStyle w:val="Compact"/>
-      </w:pPr>
-      <w:r>
-        <w:rPr>
-          <w:bCs/>
-          <w:b/>
-        </w:rPr>
-        <w:t xml:space="preserve">Autoencoders</w:t>
-      </w:r>
-      <w:r>
-        <w:t xml:space="preserve"> </w:t>
-      </w:r>
-      <w:r>
-        <w:t xml:space="preserve">are learning networks which transform inputs into outputs with minimum possible errors. Can be used in anomaly detection.</w:t>
-      </w:r>
-    </w:p>
-    <w:bookmarkEnd w:id="42"/>
-    <w:bookmarkEnd w:id="43"/>
     <w:sectPr/>
   </w:body>
 </w:document>

</xml_diff>